<commit_message>
Gesamtdoku Dokumente und Udos Kritik
</commit_message>
<xml_diff>
--- a/Meilenstein 3/Dokumente/Bewertung und Entscheidung.docx
+++ b/Meilenstein 3/Dokumente/Bewertung und Entscheidung.docx
@@ -330,6 +330,9 @@
         </w:rPr>
       </w:pPr>
       <w:r>
+        <w:rPr>
+          <w:noProof/>
+        </w:rPr>
         <w:lastRenderedPageBreak/>
         <w:drawing>
           <wp:inline distT="0" distB="0" distL="0" distR="0" wp14:anchorId="1B0CFF28" wp14:editId="22760E9F">
@@ -456,49 +459,7 @@
         <w:rPr>
           <w:lang w:val="de-DE"/>
         </w:rPr>
-        <w:t>B</w:t>
-      </w:r>
-      <w:r>
-        <w:rPr>
-          <w:lang w:val="de-DE"/>
-        </w:rPr>
-        <w:t>ei der Konzeptkombination für B</w:t>
-      </w:r>
-      <w:r>
-        <w:rPr>
-          <w:lang w:val="de-DE"/>
-        </w:rPr>
-        <w:t xml:space="preserve"> wurde</w:t>
-      </w:r>
-      <w:r>
-        <w:rPr>
-          <w:lang w:val="de-DE"/>
-        </w:rPr>
-        <w:t xml:space="preserve"> </w:t>
-      </w:r>
-      <w:r>
-        <w:rPr>
-          <w:lang w:val="de-DE"/>
-        </w:rPr>
-        <w:t xml:space="preserve">sehr </w:t>
-      </w:r>
-      <w:r>
-        <w:rPr>
-          <w:lang w:val="de-DE"/>
-        </w:rPr>
-        <w:t>darauf geachtet,</w:t>
-      </w:r>
-      <w:r>
-        <w:rPr>
-          <w:lang w:val="de-DE"/>
-        </w:rPr>
-        <w:t xml:space="preserve"> </w:t>
-      </w:r>
-      <w:r>
-        <w:rPr>
-          <w:lang w:val="de-DE"/>
-        </w:rPr>
-        <w:t>die Umsetzbarkeit des Konzeptes zu erhalten. Da die Relationen der einzelnen Wirkprinzipien meist nur innerhalb einer begrenzten Anzahl Funktionen stark ausgeprägt sind, können andere Wirkprinzipien ohne Schwierigkeiten ausgetauscht werden. Konzept B ist entsprechen ebenso umsetzbar wie seine vorhergegangenen Konzepte.</w:t>
+        <w:t>Bei der Konzeptkombination für B wurde sehr darauf geachtet, die Umsetzbarkeit des Konzeptes zu erhalten. Da die Relationen der einzelnen Wirkprinzipien meist nur innerhalb einer begrenzten Anzahl Funktionen stark ausgeprägt sind, können andere Wirkprinzipien ohne Schwierigkeiten ausgetauscht werden. Konzept B ist entsprechen ebenso umsetzbar wie seine vorhergegangenen Konzepte.</w:t>
       </w:r>
     </w:p>
     <w:p>
@@ -527,6 +488,9 @@
         </w:rPr>
       </w:pPr>
       <w:r>
+        <w:rPr>
+          <w:noProof/>
+        </w:rPr>
         <w:drawing>
           <wp:inline distT="0" distB="0" distL="0" distR="0" wp14:anchorId="57AE3F65" wp14:editId="697D6580">
             <wp:extent cx="5760720" cy="2148205"/>
@@ -760,7 +724,13 @@
           <w:lang w:val="de-DE"/>
         </w:rPr>
         <w:lastRenderedPageBreak/>
-        <w:t>Die Verwendung eines Schienensystems steht nicht im Widerspruch zu der Definition</w:t>
+        <w:t>Wichtig ist außerdem anzumerken, dass die</w:t>
+      </w:r>
+      <w:r>
+        <w:rPr>
+          <w:lang w:val="de-DE"/>
+        </w:rPr>
+        <w:t xml:space="preserve"> Verwendung eines Schienensystems nicht im Widerspruch zu der Definition</w:t>
       </w:r>
       <w:r>
         <w:rPr>
@@ -772,7 +742,25 @@
         <w:rPr>
           <w:lang w:val="de-DE"/>
         </w:rPr>
-        <w:t xml:space="preserve"> Drohne. Drohnen werden als unbemannten, </w:t>
+        <w:t xml:space="preserve"> Drohne</w:t>
+      </w:r>
+      <w:r>
+        <w:rPr>
+          <w:lang w:val="de-DE"/>
+        </w:rPr>
+        <w:t xml:space="preserve"> </w:t>
+      </w:r>
+      <w:r>
+        <w:rPr>
+          <w:lang w:val="de-DE"/>
+        </w:rPr>
+        <w:t>steht</w:t>
+      </w:r>
+      <w:r>
+        <w:rPr>
+          <w:lang w:val="de-DE"/>
+        </w:rPr>
+        <w:t xml:space="preserve">. Drohnen werden als unbemannten, </w:t>
       </w:r>
       <w:r>
         <w:rPr>

</xml_diff>